<commit_message>
Update Git Command v2
</commit_message>
<xml_diff>
--- a/Git Command.docx
+++ b/Git Command.docx
@@ -302,8 +302,16 @@
     <w:p>
       <w:pPr>
         <w:jc w:val="both"/>
-      </w:pPr>
-      <w:r>
+        <w:rPr>
+          <w:b/>
+          <w:bCs/>
+        </w:rPr>
+      </w:pPr>
+      <w:r>
+        <w:rPr>
+          <w:b/>
+          <w:bCs/>
+        </w:rPr>
         <w:t>Clone Repository</w:t>
       </w:r>
     </w:p>
@@ -318,6 +326,35 @@
       </w:pPr>
       <w:r>
         <w:t>git clone &lt;https link&gt;</w:t>
+      </w:r>
+    </w:p>
+    <w:p>
+      <w:pPr>
+        <w:jc w:val="both"/>
+        <w:rPr>
+          <w:b/>
+          <w:bCs/>
+        </w:rPr>
+      </w:pPr>
+      <w:r>
+        <w:rPr>
+          <w:b/>
+          <w:bCs/>
+        </w:rPr>
+        <w:t xml:space="preserve">Pull </w:t>
+      </w:r>
+    </w:p>
+    <w:p>
+      <w:pPr>
+        <w:pStyle w:val="ListParagraph"/>
+        <w:numPr>
+          <w:ilvl w:val="0"/>
+          <w:numId w:val="8"/>
+        </w:numPr>
+        <w:jc w:val="both"/>
+      </w:pPr>
+      <w:r>
+        <w:t>git pull origin master</w:t>
       </w:r>
     </w:p>
     <w:sectPr>
@@ -899,7 +936,7 @@
   <w:abstractNum w:abstractNumId="5" w15:restartNumberingAfterBreak="0">
     <w:nsid w:val="544A5AA5"/>
     <w:multiLevelType w:val="hybridMultilevel"/>
-    <w:tmpl w:val="758AB246"/>
+    <w:tmpl w:val="D5B87E82"/>
     <w:lvl w:ilvl="0" w:tplc="04090001">
       <w:start w:val="1"/>
       <w:numFmt w:val="bullet"/>

</xml_diff>